<commit_message>
Updated section of documentation
</commit_message>
<xml_diff>
--- a/Documentation/Documentation_new.docx
+++ b/Documentation/Documentation_new.docx
@@ -43,7 +43,21 @@
         <w:rPr>
           <w:rFonts w:ascii="LucidaSansUnicode" w:hAnsi="LucidaSansUnicode"/>
         </w:rPr>
-        <w:t xml:space="preserve"> Kinview?</w:t>
+        <w:t xml:space="preserve"> </w:t>
+      </w:r>
+      <w:proofErr w:type="spellStart"/>
+      <w:r>
+        <w:rPr>
+          <w:rFonts w:ascii="LucidaSansUnicode" w:hAnsi="LucidaSansUnicode"/>
+        </w:rPr>
+        <w:t>Kinview</w:t>
+      </w:r>
+      <w:proofErr w:type="spellEnd"/>
+      <w:r>
+        <w:rPr>
+          <w:rFonts w:ascii="LucidaSansUnicode" w:hAnsi="LucidaSansUnicode"/>
+        </w:rPr>
+        <w:t>?</w:t>
       </w:r>
       <w:r>
         <w:rPr>
@@ -106,8 +120,16 @@
         <w:rPr>
           <w:rFonts w:ascii="LucidaSansUnicode" w:hAnsi="LucidaSansUnicode"/>
         </w:rPr>
-        <w:t>Running Kinview</w:t>
-      </w:r>
+        <w:t xml:space="preserve">Running </w:t>
+      </w:r>
+      <w:proofErr w:type="spellStart"/>
+      <w:r>
+        <w:rPr>
+          <w:rFonts w:ascii="LucidaSansUnicode" w:hAnsi="LucidaSansUnicode"/>
+        </w:rPr>
+        <w:t>Kinview</w:t>
+      </w:r>
+      <w:proofErr w:type="spellEnd"/>
       <w:r>
         <w:rPr>
           <w:rFonts w:ascii="LucidaSansUnicode" w:hAnsi="LucidaSansUnicode"/>
@@ -149,7 +171,21 @@
         <w:rPr>
           <w:rFonts w:ascii="LucidaSansUnicode" w:hAnsi="LucidaSansUnicode"/>
         </w:rPr>
-        <w:t xml:space="preserve"> – Arslan/Yuting (Inhibitors)</w:t>
+        <w:t xml:space="preserve"> – Arslan/</w:t>
+      </w:r>
+      <w:proofErr w:type="spellStart"/>
+      <w:r>
+        <w:rPr>
+          <w:rFonts w:ascii="LucidaSansUnicode" w:hAnsi="LucidaSansUnicode"/>
+        </w:rPr>
+        <w:t>Yuting</w:t>
+      </w:r>
+      <w:proofErr w:type="spellEnd"/>
+      <w:r>
+        <w:rPr>
+          <w:rFonts w:ascii="LucidaSansUnicode" w:hAnsi="LucidaSansUnicode"/>
+        </w:rPr>
+        <w:t xml:space="preserve"> (Inhibitors)</w:t>
       </w:r>
     </w:p>
     <w:p>
@@ -181,7 +217,21 @@
           <w:rFonts w:ascii="LucidaSansUnicode" w:hAnsi="LucidaSansUnicode"/>
         </w:rPr>
         <w:tab/>
-        <w:t xml:space="preserve">Substrate and Phosphosite data </w:t>
+        <w:t xml:space="preserve">Substrate and </w:t>
+      </w:r>
+      <w:proofErr w:type="spellStart"/>
+      <w:r>
+        <w:rPr>
+          <w:rFonts w:ascii="LucidaSansUnicode" w:hAnsi="LucidaSansUnicode"/>
+        </w:rPr>
+        <w:t>Phosphosite</w:t>
+      </w:r>
+      <w:proofErr w:type="spellEnd"/>
+      <w:r>
+        <w:rPr>
+          <w:rFonts w:ascii="LucidaSansUnicode" w:hAnsi="LucidaSansUnicode"/>
+        </w:rPr>
+        <w:t xml:space="preserve"> data </w:t>
       </w:r>
     </w:p>
     <w:p>
@@ -208,382 +258,468 @@
           <w:rFonts w:ascii="LucidaSansUnicode" w:hAnsi="LucidaSansUnicode"/>
         </w:rPr>
       </w:pPr>
-      <w:r>
-        <w:rPr>
-          <w:rFonts w:ascii="LucidaSansUnicode" w:hAnsi="LucidaSansUnicode"/>
-        </w:rPr>
-        <w:t>Database Schema</w:t>
-      </w:r>
-      <w:r>
-        <w:rPr>
-          <w:rFonts w:ascii="LucidaSansUnicode" w:hAnsi="LucidaSansUnicode"/>
-        </w:rPr>
-        <w:t xml:space="preserve"> - Pedro</w:t>
-      </w:r>
-    </w:p>
-    <w:p>
-      <w:pPr>
-        <w:pStyle w:val="NormalWeb"/>
-        <w:ind w:left="284" w:hanging="710"/>
-        <w:rPr>
-          <w:rFonts w:ascii="LucidaSansUnicode" w:hAnsi="LucidaSansUnicode"/>
-        </w:rPr>
-      </w:pPr>
-      <w:r>
-        <w:rPr>
-          <w:rFonts w:ascii="LucidaSansUnicode" w:hAnsi="LucidaSansUnicode"/>
-        </w:rPr>
-        <w:t>Structure and tools used within website</w:t>
-      </w:r>
-      <w:r>
-        <w:rPr>
-          <w:rFonts w:ascii="LucidaSansUnicode" w:hAnsi="LucidaSansUnicode"/>
-        </w:rPr>
-        <w:t xml:space="preserve"> – Maria/Arslan</w:t>
-      </w:r>
-    </w:p>
-    <w:p>
-      <w:pPr>
-        <w:pStyle w:val="NormalWeb"/>
-        <w:ind w:left="284" w:hanging="710"/>
-        <w:rPr>
-          <w:rFonts w:ascii="LucidaSansUnicode" w:hAnsi="LucidaSansUnicode"/>
-        </w:rPr>
-      </w:pPr>
-      <w:r>
-        <w:rPr>
-          <w:rFonts w:ascii="LucidaSansUnicode" w:hAnsi="LucidaSansUnicode"/>
-        </w:rPr>
-        <w:tab/>
-        <w:t>CSS/HTML</w:t>
-      </w:r>
-    </w:p>
-    <w:p>
-      <w:pPr>
-        <w:pStyle w:val="NormalWeb"/>
-        <w:ind w:left="284" w:hanging="710"/>
-        <w:rPr>
-          <w:rFonts w:ascii="LucidaSansUnicode" w:hAnsi="LucidaSansUnicode"/>
-        </w:rPr>
-      </w:pPr>
-      <w:r>
-        <w:rPr>
-          <w:rFonts w:ascii="LucidaSansUnicode" w:hAnsi="LucidaSansUnicode"/>
-        </w:rPr>
-        <w:tab/>
-        <w:t>Python/Flask</w:t>
-      </w:r>
-    </w:p>
-    <w:p>
-      <w:pPr>
-        <w:pStyle w:val="NormalWeb"/>
-        <w:ind w:left="284" w:hanging="710"/>
-        <w:rPr>
-          <w:rFonts w:ascii="LucidaSansUnicode" w:hAnsi="LucidaSansUnicode"/>
-        </w:rPr>
-      </w:pPr>
-      <w:r>
-        <w:rPr>
-          <w:rFonts w:ascii="LucidaSansUnicode" w:hAnsi="LucidaSansUnicode"/>
-        </w:rPr>
-        <w:tab/>
-        <w:t>SQLite</w:t>
-      </w:r>
-    </w:p>
-    <w:p>
-      <w:pPr>
-        <w:pStyle w:val="NormalWeb"/>
-        <w:ind w:left="284" w:hanging="710"/>
-        <w:rPr>
-          <w:rFonts w:ascii="LucidaSansUnicode" w:hAnsi="LucidaSansUnicode"/>
-        </w:rPr>
-      </w:pPr>
-      <w:r>
-        <w:rPr>
-          <w:rFonts w:ascii="LucidaSansUnicode" w:hAnsi="LucidaSansUnicode"/>
-        </w:rPr>
-        <w:t>Kinview features</w:t>
-      </w:r>
-      <w:r>
-        <w:rPr>
-          <w:rFonts w:ascii="LucidaSansUnicode" w:hAnsi="LucidaSansUnicode"/>
-        </w:rPr>
-        <w:t xml:space="preserve"> and functionalities</w:t>
-      </w:r>
-      <w:r>
-        <w:rPr>
-          <w:rFonts w:ascii="LucidaSansUnicode" w:hAnsi="LucidaSansUnicode"/>
-        </w:rPr>
-        <w:t xml:space="preserve"> - ?</w:t>
-      </w:r>
-    </w:p>
-    <w:p>
-      <w:pPr>
-        <w:pStyle w:val="NormalWeb"/>
-        <w:ind w:left="284" w:hanging="710"/>
-        <w:rPr>
-          <w:rFonts w:ascii="LucidaSansUnicode" w:hAnsi="LucidaSansUnicode"/>
-        </w:rPr>
-      </w:pPr>
-      <w:r>
-        <w:rPr>
-          <w:rFonts w:ascii="LucidaSansUnicode" w:hAnsi="LucidaSansUnicode"/>
-        </w:rPr>
-        <w:tab/>
-        <w:t>Kinase search</w:t>
-      </w:r>
-      <w:r>
-        <w:rPr>
-          <w:rFonts w:ascii="LucidaSansUnicode" w:hAnsi="LucidaSansUnicode"/>
-        </w:rPr>
-        <w:t xml:space="preserve"> - Maria</w:t>
-      </w:r>
-    </w:p>
-    <w:p>
-      <w:pPr>
-        <w:pStyle w:val="NormalWeb"/>
-        <w:ind w:left="284" w:hanging="710"/>
-        <w:rPr>
-          <w:rFonts w:ascii="LucidaSansUnicode" w:hAnsi="LucidaSansUnicode"/>
-        </w:rPr>
-      </w:pPr>
-      <w:r>
-        <w:rPr>
-          <w:rFonts w:ascii="LucidaSansUnicode" w:hAnsi="LucidaSansUnicode"/>
-        </w:rPr>
-        <w:tab/>
-        <w:t>Substrate search</w:t>
-      </w:r>
-      <w:r>
-        <w:rPr>
-          <w:rFonts w:ascii="LucidaSansUnicode" w:hAnsi="LucidaSansUnicode"/>
-        </w:rPr>
-        <w:t xml:space="preserve"> – Maria</w:t>
-      </w:r>
-    </w:p>
-    <w:p>
-      <w:pPr>
-        <w:pStyle w:val="NormalWeb"/>
-        <w:ind w:left="284" w:hanging="710"/>
-        <w:rPr>
-          <w:rFonts w:ascii="LucidaSansUnicode" w:hAnsi="LucidaSansUnicode"/>
-        </w:rPr>
-      </w:pPr>
-      <w:r>
-        <w:rPr>
-          <w:rFonts w:ascii="LucidaSansUnicode" w:hAnsi="LucidaSansUnicode"/>
-        </w:rPr>
-        <w:tab/>
-        <w:t>Inhibitor search</w:t>
-      </w:r>
-      <w:r>
-        <w:rPr>
-          <w:rFonts w:ascii="LucidaSansUnicode" w:hAnsi="LucidaSansUnicode"/>
-        </w:rPr>
-        <w:t xml:space="preserve"> - Maria</w:t>
-      </w:r>
-    </w:p>
-    <w:p>
-      <w:pPr>
-        <w:pStyle w:val="NormalWeb"/>
-        <w:ind w:left="284" w:hanging="710"/>
-        <w:rPr>
-          <w:rFonts w:ascii="LucidaSansUnicode" w:hAnsi="LucidaSansUnicode"/>
-        </w:rPr>
-      </w:pPr>
-      <w:r>
-        <w:rPr>
-          <w:rFonts w:ascii="LucidaSansUnicode" w:hAnsi="LucidaSansUnicode"/>
-        </w:rPr>
-        <w:tab/>
-        <w:t>Genome browser</w:t>
-      </w:r>
-      <w:r>
-        <w:rPr>
-          <w:rFonts w:ascii="LucidaSansUnicode" w:hAnsi="LucidaSansUnicode"/>
-        </w:rPr>
-        <w:t xml:space="preserve"> - Arslan</w:t>
-      </w:r>
-    </w:p>
-    <w:p>
-      <w:pPr>
-        <w:pStyle w:val="NormalWeb"/>
-        <w:ind w:left="284" w:hanging="710"/>
-        <w:rPr>
-          <w:rFonts w:ascii="LucidaSansUnicode" w:hAnsi="LucidaSansUnicode"/>
-        </w:rPr>
-      </w:pPr>
-      <w:r>
-        <w:rPr>
-          <w:rFonts w:ascii="LucidaSansUnicode" w:hAnsi="LucidaSansUnicode"/>
-        </w:rPr>
-        <w:tab/>
-        <w:t>Kinase/Inhibitor activity analysis</w:t>
-      </w:r>
-      <w:r>
-        <w:rPr>
-          <w:rFonts w:ascii="LucidaSansUnicode" w:hAnsi="LucidaSansUnicode"/>
-        </w:rPr>
-        <w:t xml:space="preserve"> - Pedro</w:t>
-      </w:r>
-    </w:p>
-    <w:p>
-      <w:pPr>
-        <w:pStyle w:val="NormalWeb"/>
-        <w:ind w:left="284" w:hanging="710"/>
-        <w:rPr>
-          <w:rFonts w:ascii="LucidaSansUnicode" w:hAnsi="LucidaSansUnicode"/>
-        </w:rPr>
-      </w:pPr>
-    </w:p>
-    <w:p>
-      <w:pPr>
-        <w:pStyle w:val="NormalWeb"/>
-        <w:ind w:left="284" w:hanging="710"/>
-        <w:rPr>
-          <w:rFonts w:ascii="LucidaSansUnicode" w:hAnsi="LucidaSansUnicode"/>
-        </w:rPr>
-      </w:pPr>
-    </w:p>
-    <w:p>
-      <w:pPr>
-        <w:pStyle w:val="NormalWeb"/>
-        <w:ind w:left="284" w:hanging="710"/>
-        <w:rPr>
-          <w:rFonts w:ascii="LucidaSansUnicode" w:hAnsi="LucidaSansUnicode"/>
-        </w:rPr>
-      </w:pPr>
-    </w:p>
-    <w:p>
-      <w:pPr>
-        <w:pStyle w:val="NormalWeb"/>
-        <w:ind w:left="284" w:hanging="710"/>
-        <w:rPr>
-          <w:rFonts w:ascii="LucidaSansUnicode" w:hAnsi="LucidaSansUnicode"/>
-        </w:rPr>
-      </w:pPr>
-    </w:p>
-    <w:p>
-      <w:pPr>
-        <w:pStyle w:val="NormalWeb"/>
-        <w:ind w:left="284" w:hanging="710"/>
-        <w:rPr>
-          <w:rFonts w:ascii="LucidaSansUnicode" w:hAnsi="LucidaSansUnicode"/>
-        </w:rPr>
-      </w:pPr>
-      <w:r>
-        <w:rPr>
-          <w:rFonts w:ascii="LucidaSansUnicode" w:hAnsi="LucidaSansUnicode"/>
-        </w:rPr>
-        <w:lastRenderedPageBreak/>
-        <w:t>Limitations and issues</w:t>
-      </w:r>
-    </w:p>
-    <w:p>
-      <w:pPr>
-        <w:pStyle w:val="NormalWeb"/>
-        <w:ind w:left="284" w:hanging="710"/>
-        <w:rPr>
-          <w:rFonts w:ascii="LucidaSansUnicode" w:hAnsi="LucidaSansUnicode"/>
-        </w:rPr>
-      </w:pPr>
-      <w:r>
-        <w:rPr>
-          <w:rFonts w:ascii="LucidaSansUnicode" w:hAnsi="LucidaSansUnicode"/>
-        </w:rPr>
-        <w:tab/>
-        <w:t>Data limitations</w:t>
-      </w:r>
-      <w:r>
-        <w:rPr>
-          <w:rFonts w:ascii="LucidaSansUnicode" w:hAnsi="LucidaSansUnicode"/>
-        </w:rPr>
-        <w:t xml:space="preserve"> – Arslan/Yuting</w:t>
-      </w:r>
-    </w:p>
-    <w:p>
-      <w:pPr>
-        <w:pStyle w:val="NormalWeb"/>
-        <w:ind w:left="284" w:hanging="710"/>
-        <w:rPr>
-          <w:rFonts w:ascii="LucidaSansUnicode" w:hAnsi="LucidaSansUnicode"/>
-        </w:rPr>
-      </w:pPr>
-      <w:r>
-        <w:rPr>
-          <w:rFonts w:ascii="LucidaSansUnicode" w:hAnsi="LucidaSansUnicode"/>
-        </w:rPr>
-        <w:tab/>
-        <w:t>Data schema limitations</w:t>
-      </w:r>
-      <w:r>
-        <w:rPr>
-          <w:rFonts w:ascii="LucidaSansUnicode" w:hAnsi="LucidaSansUnicode"/>
-        </w:rPr>
-        <w:t xml:space="preserve"> - Pedro</w:t>
-      </w:r>
-    </w:p>
-    <w:p>
-      <w:pPr>
-        <w:pStyle w:val="NormalWeb"/>
-        <w:ind w:left="284" w:hanging="710"/>
-        <w:rPr>
-          <w:rFonts w:ascii="LucidaSansUnicode" w:hAnsi="LucidaSansUnicode"/>
-        </w:rPr>
-      </w:pPr>
-      <w:r>
-        <w:rPr>
-          <w:rFonts w:ascii="LucidaSansUnicode" w:hAnsi="LucidaSansUnicode"/>
-        </w:rPr>
-        <w:tab/>
-        <w:t>Genome browser limitations</w:t>
-      </w:r>
-      <w:r>
-        <w:rPr>
-          <w:rFonts w:ascii="LucidaSansUnicode" w:hAnsi="LucidaSansUnicode"/>
-        </w:rPr>
-        <w:t xml:space="preserve"> - Arslan</w:t>
-      </w:r>
-    </w:p>
-    <w:p>
-      <w:pPr>
-        <w:pStyle w:val="NormalWeb"/>
-        <w:ind w:left="284" w:hanging="710"/>
-        <w:rPr>
-          <w:rFonts w:ascii="LucidaSansUnicode" w:hAnsi="LucidaSansUnicode"/>
-        </w:rPr>
-      </w:pPr>
-      <w:r>
-        <w:rPr>
-          <w:rFonts w:ascii="LucidaSansUnicode" w:hAnsi="LucidaSansUnicode"/>
-        </w:rPr>
-        <w:tab/>
-        <w:t>Phosphoproteomic analysis limitations</w:t>
-      </w:r>
-      <w:r>
-        <w:rPr>
-          <w:rFonts w:ascii="LucidaSansUnicode" w:hAnsi="LucidaSansUnicode"/>
-        </w:rPr>
-        <w:t xml:space="preserve"> – Pedro/Yuting</w:t>
-      </w:r>
-    </w:p>
-    <w:p>
-      <w:pPr>
-        <w:pStyle w:val="NormalWeb"/>
-        <w:ind w:left="284" w:hanging="710"/>
-        <w:rPr>
-          <w:rFonts w:ascii="LucidaSansUnicode" w:hAnsi="LucidaSansUnicode"/>
-        </w:rPr>
-      </w:pPr>
-      <w:r>
-        <w:rPr>
-          <w:rFonts w:ascii="LucidaSansUnicode" w:hAnsi="LucidaSansUnicode"/>
-        </w:rPr>
-        <w:tab/>
-        <w:t>Website usability limitations - Maria</w:t>
+      <w:proofErr w:type="gramStart"/>
+      <w:r>
+        <w:rPr>
+          <w:rFonts w:ascii="LucidaSansUnicode" w:hAnsi="LucidaSansUnicode"/>
+        </w:rPr>
+        <w:t xml:space="preserve">Database </w:t>
+      </w:r>
+      <w:r>
+        <w:rPr>
+          <w:rFonts w:ascii="LucidaSansUnicode" w:hAnsi="LucidaSansUnicode"/>
+        </w:rPr>
+        <w:t xml:space="preserve"> -</w:t>
+      </w:r>
+      <w:proofErr w:type="gramEnd"/>
+      <w:r>
+        <w:rPr>
+          <w:rFonts w:ascii="LucidaSansUnicode" w:hAnsi="LucidaSansUnicode"/>
+        </w:rPr>
+        <w:t xml:space="preserve"> Pedro</w:t>
+      </w:r>
+      <w:r>
+        <w:rPr>
+          <w:rFonts w:ascii="LucidaSansUnicode" w:hAnsi="LucidaSansUnicode"/>
+        </w:rPr>
+        <w:t>/Arslan</w:t>
+      </w:r>
+    </w:p>
+    <w:p>
+      <w:pPr>
+        <w:pStyle w:val="NormalWeb"/>
+        <w:ind w:left="284" w:hanging="710"/>
+        <w:rPr>
+          <w:rFonts w:ascii="LucidaSansUnicode" w:hAnsi="LucidaSansUnicode"/>
+        </w:rPr>
+      </w:pPr>
+      <w:r>
+        <w:rPr>
+          <w:rFonts w:ascii="LucidaSansUnicode" w:hAnsi="LucidaSansUnicode"/>
+        </w:rPr>
+        <w:tab/>
+        <w:t>Database Schema - Pedro</w:t>
+      </w:r>
+    </w:p>
+    <w:p>
+      <w:pPr>
+        <w:pStyle w:val="NormalWeb"/>
+        <w:ind w:left="284" w:hanging="710"/>
+        <w:rPr>
+          <w:rFonts w:ascii="LucidaSansUnicode" w:hAnsi="LucidaSansUnicode"/>
+        </w:rPr>
+      </w:pPr>
+      <w:r>
+        <w:rPr>
+          <w:rFonts w:ascii="LucidaSansUnicode" w:hAnsi="LucidaSansUnicode"/>
+        </w:rPr>
+        <w:tab/>
+        <w:t>Retrieval of information</w:t>
+      </w:r>
+      <w:r>
+        <w:rPr>
+          <w:rFonts w:ascii="LucidaSansUnicode" w:hAnsi="LucidaSansUnicode"/>
+        </w:rPr>
+        <w:t xml:space="preserve"> (SQLite)</w:t>
       </w:r>
       <w:bookmarkStart w:id="0" w:name="_GoBack"/>
       <w:bookmarkEnd w:id="0"/>
+      <w:r>
+        <w:rPr>
+          <w:rFonts w:ascii="LucidaSansUnicode" w:hAnsi="LucidaSansUnicode"/>
+        </w:rPr>
+        <w:t xml:space="preserve"> - Arslan</w:t>
+      </w:r>
+    </w:p>
+    <w:p>
+      <w:pPr>
+        <w:pStyle w:val="NormalWeb"/>
+        <w:ind w:left="284" w:hanging="710"/>
+        <w:rPr>
+          <w:rFonts w:ascii="LucidaSansUnicode" w:hAnsi="LucidaSansUnicode"/>
+        </w:rPr>
+      </w:pPr>
+      <w:r>
+        <w:rPr>
+          <w:rFonts w:ascii="LucidaSansUnicode" w:hAnsi="LucidaSansUnicode"/>
+        </w:rPr>
+        <w:t>Structure and tools used within website</w:t>
+      </w:r>
+      <w:r>
+        <w:rPr>
+          <w:rFonts w:ascii="LucidaSansUnicode" w:hAnsi="LucidaSansUnicode"/>
+        </w:rPr>
+        <w:t xml:space="preserve"> – Maria</w:t>
+      </w:r>
+    </w:p>
+    <w:p>
+      <w:pPr>
+        <w:pStyle w:val="NormalWeb"/>
+        <w:ind w:left="284" w:hanging="710"/>
+        <w:rPr>
+          <w:rFonts w:ascii="LucidaSansUnicode" w:hAnsi="LucidaSansUnicode"/>
+        </w:rPr>
+      </w:pPr>
+      <w:r>
+        <w:rPr>
+          <w:rFonts w:ascii="LucidaSansUnicode" w:hAnsi="LucidaSansUnicode"/>
+        </w:rPr>
+        <w:tab/>
+        <w:t>CSS/HTML</w:t>
+      </w:r>
+    </w:p>
+    <w:p>
+      <w:pPr>
+        <w:pStyle w:val="NormalWeb"/>
+        <w:ind w:left="284" w:hanging="710"/>
+        <w:rPr>
+          <w:rFonts w:ascii="LucidaSansUnicode" w:hAnsi="LucidaSansUnicode"/>
+        </w:rPr>
+      </w:pPr>
+      <w:r>
+        <w:rPr>
+          <w:rFonts w:ascii="LucidaSansUnicode" w:hAnsi="LucidaSansUnicode"/>
+        </w:rPr>
+        <w:tab/>
+        <w:t>Python/Flask</w:t>
+      </w:r>
+    </w:p>
+    <w:p>
+      <w:pPr>
+        <w:pStyle w:val="NormalWeb"/>
+        <w:ind w:left="284" w:hanging="710"/>
+        <w:rPr>
+          <w:rFonts w:ascii="LucidaSansUnicode" w:hAnsi="LucidaSansUnicode"/>
+        </w:rPr>
+      </w:pPr>
+      <w:proofErr w:type="spellStart"/>
+      <w:r>
+        <w:rPr>
+          <w:rFonts w:ascii="LucidaSansUnicode" w:hAnsi="LucidaSansUnicode"/>
+        </w:rPr>
+        <w:t>Kinview</w:t>
+      </w:r>
+      <w:proofErr w:type="spellEnd"/>
+      <w:r>
+        <w:rPr>
+          <w:rFonts w:ascii="LucidaSansUnicode" w:hAnsi="LucidaSansUnicode"/>
+        </w:rPr>
+        <w:t xml:space="preserve"> features</w:t>
+      </w:r>
+      <w:r>
+        <w:rPr>
+          <w:rFonts w:ascii="LucidaSansUnicode" w:hAnsi="LucidaSansUnicode"/>
+        </w:rPr>
+        <w:t xml:space="preserve"> and functionalities</w:t>
+      </w:r>
+      <w:r>
+        <w:rPr>
+          <w:rFonts w:ascii="LucidaSansUnicode" w:hAnsi="LucidaSansUnicode"/>
+        </w:rPr>
+        <w:t xml:space="preserve"> </w:t>
+      </w:r>
+      <w:proofErr w:type="gramStart"/>
+      <w:r>
+        <w:rPr>
+          <w:rFonts w:ascii="LucidaSansUnicode" w:hAnsi="LucidaSansUnicode"/>
+        </w:rPr>
+        <w:t>- ?</w:t>
+      </w:r>
+      <w:proofErr w:type="gramEnd"/>
+    </w:p>
+    <w:p>
+      <w:pPr>
+        <w:pStyle w:val="NormalWeb"/>
+        <w:ind w:left="284" w:hanging="710"/>
+        <w:rPr>
+          <w:rFonts w:ascii="LucidaSansUnicode" w:hAnsi="LucidaSansUnicode"/>
+        </w:rPr>
+      </w:pPr>
+      <w:r>
+        <w:rPr>
+          <w:rFonts w:ascii="LucidaSansUnicode" w:hAnsi="LucidaSansUnicode"/>
+        </w:rPr>
+        <w:tab/>
+        <w:t>Kinase search</w:t>
+      </w:r>
+      <w:r>
+        <w:rPr>
+          <w:rFonts w:ascii="LucidaSansUnicode" w:hAnsi="LucidaSansUnicode"/>
+        </w:rPr>
+        <w:t xml:space="preserve"> - Maria</w:t>
+      </w:r>
+    </w:p>
+    <w:p>
+      <w:pPr>
+        <w:pStyle w:val="NormalWeb"/>
+        <w:ind w:left="284" w:hanging="710"/>
+        <w:rPr>
+          <w:rFonts w:ascii="LucidaSansUnicode" w:hAnsi="LucidaSansUnicode"/>
+        </w:rPr>
+      </w:pPr>
+      <w:r>
+        <w:rPr>
+          <w:rFonts w:ascii="LucidaSansUnicode" w:hAnsi="LucidaSansUnicode"/>
+        </w:rPr>
+        <w:tab/>
+        <w:t>Substrate search</w:t>
+      </w:r>
+      <w:r>
+        <w:rPr>
+          <w:rFonts w:ascii="LucidaSansUnicode" w:hAnsi="LucidaSansUnicode"/>
+        </w:rPr>
+        <w:t xml:space="preserve"> – Maria</w:t>
+      </w:r>
+    </w:p>
+    <w:p>
+      <w:pPr>
+        <w:pStyle w:val="NormalWeb"/>
+        <w:ind w:left="284" w:hanging="710"/>
+        <w:rPr>
+          <w:rFonts w:ascii="LucidaSansUnicode" w:hAnsi="LucidaSansUnicode"/>
+        </w:rPr>
+      </w:pPr>
+      <w:r>
+        <w:rPr>
+          <w:rFonts w:ascii="LucidaSansUnicode" w:hAnsi="LucidaSansUnicode"/>
+        </w:rPr>
+        <w:tab/>
+        <w:t>Inhibitor search</w:t>
+      </w:r>
+      <w:r>
+        <w:rPr>
+          <w:rFonts w:ascii="LucidaSansUnicode" w:hAnsi="LucidaSansUnicode"/>
+        </w:rPr>
+        <w:t xml:space="preserve"> - Maria</w:t>
+      </w:r>
+    </w:p>
+    <w:p>
+      <w:pPr>
+        <w:pStyle w:val="NormalWeb"/>
+        <w:ind w:left="284" w:hanging="710"/>
+        <w:rPr>
+          <w:rFonts w:ascii="LucidaSansUnicode" w:hAnsi="LucidaSansUnicode"/>
+        </w:rPr>
+      </w:pPr>
+      <w:r>
+        <w:rPr>
+          <w:rFonts w:ascii="LucidaSansUnicode" w:hAnsi="LucidaSansUnicode"/>
+        </w:rPr>
+        <w:tab/>
+        <w:t>Genome browser</w:t>
+      </w:r>
+      <w:r>
+        <w:rPr>
+          <w:rFonts w:ascii="LucidaSansUnicode" w:hAnsi="LucidaSansUnicode"/>
+        </w:rPr>
+        <w:t xml:space="preserve"> - Arslan</w:t>
+      </w:r>
+    </w:p>
+    <w:p>
+      <w:pPr>
+        <w:pStyle w:val="NormalWeb"/>
+        <w:ind w:left="284" w:hanging="710"/>
+        <w:rPr>
+          <w:rFonts w:ascii="LucidaSansUnicode" w:hAnsi="LucidaSansUnicode"/>
+        </w:rPr>
+      </w:pPr>
+      <w:r>
+        <w:rPr>
+          <w:rFonts w:ascii="LucidaSansUnicode" w:hAnsi="LucidaSansUnicode"/>
+        </w:rPr>
+        <w:tab/>
+        <w:t>Kinase/Inhibitor activity analysis</w:t>
+      </w:r>
+      <w:r>
+        <w:rPr>
+          <w:rFonts w:ascii="LucidaSansUnicode" w:hAnsi="LucidaSansUnicode"/>
+        </w:rPr>
+        <w:t xml:space="preserve"> - Pedro</w:t>
+      </w:r>
+    </w:p>
+    <w:p>
+      <w:pPr>
+        <w:pStyle w:val="NormalWeb"/>
+        <w:ind w:left="284" w:hanging="710"/>
+        <w:rPr>
+          <w:rFonts w:ascii="LucidaSansUnicode" w:hAnsi="LucidaSansUnicode"/>
+        </w:rPr>
+      </w:pPr>
+    </w:p>
+    <w:p>
+      <w:pPr>
+        <w:pStyle w:val="NormalWeb"/>
+        <w:ind w:left="284" w:hanging="710"/>
+        <w:rPr>
+          <w:rFonts w:ascii="LucidaSansUnicode" w:hAnsi="LucidaSansUnicode"/>
+        </w:rPr>
+      </w:pPr>
+    </w:p>
+    <w:p>
+      <w:pPr>
+        <w:pStyle w:val="NormalWeb"/>
+        <w:ind w:left="284" w:hanging="710"/>
+        <w:rPr>
+          <w:rFonts w:ascii="LucidaSansUnicode" w:hAnsi="LucidaSansUnicode"/>
+        </w:rPr>
+      </w:pPr>
+    </w:p>
+    <w:p>
+      <w:pPr>
+        <w:pStyle w:val="NormalWeb"/>
+        <w:ind w:left="284" w:hanging="710"/>
+        <w:rPr>
+          <w:rFonts w:ascii="LucidaSansUnicode" w:hAnsi="LucidaSansUnicode"/>
+        </w:rPr>
+      </w:pPr>
+    </w:p>
+    <w:p>
+      <w:pPr>
+        <w:pStyle w:val="NormalWeb"/>
+        <w:ind w:left="284" w:hanging="710"/>
+        <w:rPr>
+          <w:rFonts w:ascii="LucidaSansUnicode" w:hAnsi="LucidaSansUnicode"/>
+        </w:rPr>
+      </w:pPr>
+      <w:r>
+        <w:rPr>
+          <w:rFonts w:ascii="LucidaSansUnicode" w:hAnsi="LucidaSansUnicode"/>
+        </w:rPr>
+        <w:t>Limitations and issues</w:t>
+      </w:r>
+    </w:p>
+    <w:p>
+      <w:pPr>
+        <w:pStyle w:val="NormalWeb"/>
+        <w:ind w:left="284" w:hanging="710"/>
+        <w:rPr>
+          <w:rFonts w:ascii="LucidaSansUnicode" w:hAnsi="LucidaSansUnicode"/>
+        </w:rPr>
+      </w:pPr>
+      <w:r>
+        <w:rPr>
+          <w:rFonts w:ascii="LucidaSansUnicode" w:hAnsi="LucidaSansUnicode"/>
+        </w:rPr>
+        <w:tab/>
+        <w:t>Data limitations</w:t>
+      </w:r>
+      <w:r>
+        <w:rPr>
+          <w:rFonts w:ascii="LucidaSansUnicode" w:hAnsi="LucidaSansUnicode"/>
+        </w:rPr>
+        <w:t xml:space="preserve"> – Arslan/</w:t>
+      </w:r>
+      <w:proofErr w:type="spellStart"/>
+      <w:r>
+        <w:rPr>
+          <w:rFonts w:ascii="LucidaSansUnicode" w:hAnsi="LucidaSansUnicode"/>
+        </w:rPr>
+        <w:t>Yuting</w:t>
+      </w:r>
+      <w:proofErr w:type="spellEnd"/>
+    </w:p>
+    <w:p>
+      <w:pPr>
+        <w:pStyle w:val="NormalWeb"/>
+        <w:ind w:left="284" w:hanging="710"/>
+        <w:rPr>
+          <w:rFonts w:ascii="LucidaSansUnicode" w:hAnsi="LucidaSansUnicode"/>
+        </w:rPr>
+      </w:pPr>
+      <w:r>
+        <w:rPr>
+          <w:rFonts w:ascii="LucidaSansUnicode" w:hAnsi="LucidaSansUnicode"/>
+        </w:rPr>
+        <w:tab/>
+        <w:t>Data schema limitations</w:t>
+      </w:r>
+      <w:r>
+        <w:rPr>
+          <w:rFonts w:ascii="LucidaSansUnicode" w:hAnsi="LucidaSansUnicode"/>
+        </w:rPr>
+        <w:t xml:space="preserve"> - Pedro</w:t>
+      </w:r>
+    </w:p>
+    <w:p>
+      <w:pPr>
+        <w:pStyle w:val="NormalWeb"/>
+        <w:ind w:left="284" w:hanging="710"/>
+        <w:rPr>
+          <w:rFonts w:ascii="LucidaSansUnicode" w:hAnsi="LucidaSansUnicode"/>
+        </w:rPr>
+      </w:pPr>
+      <w:r>
+        <w:rPr>
+          <w:rFonts w:ascii="LucidaSansUnicode" w:hAnsi="LucidaSansUnicode"/>
+        </w:rPr>
+        <w:tab/>
+        <w:t>Genome browser limitations</w:t>
+      </w:r>
+      <w:r>
+        <w:rPr>
+          <w:rFonts w:ascii="LucidaSansUnicode" w:hAnsi="LucidaSansUnicode"/>
+        </w:rPr>
+        <w:t xml:space="preserve"> - Arslan</w:t>
+      </w:r>
+    </w:p>
+    <w:p>
+      <w:pPr>
+        <w:pStyle w:val="NormalWeb"/>
+        <w:ind w:left="284" w:hanging="710"/>
+        <w:rPr>
+          <w:rFonts w:ascii="LucidaSansUnicode" w:hAnsi="LucidaSansUnicode"/>
+        </w:rPr>
+      </w:pPr>
+      <w:r>
+        <w:rPr>
+          <w:rFonts w:ascii="LucidaSansUnicode" w:hAnsi="LucidaSansUnicode"/>
+        </w:rPr>
+        <w:tab/>
+      </w:r>
+      <w:proofErr w:type="spellStart"/>
+      <w:r>
+        <w:rPr>
+          <w:rFonts w:ascii="LucidaSansUnicode" w:hAnsi="LucidaSansUnicode"/>
+        </w:rPr>
+        <w:t>Phosphoproteomic</w:t>
+      </w:r>
+      <w:proofErr w:type="spellEnd"/>
+      <w:r>
+        <w:rPr>
+          <w:rFonts w:ascii="LucidaSansUnicode" w:hAnsi="LucidaSansUnicode"/>
+        </w:rPr>
+        <w:t xml:space="preserve"> analysis limitations</w:t>
+      </w:r>
+      <w:r>
+        <w:rPr>
+          <w:rFonts w:ascii="LucidaSansUnicode" w:hAnsi="LucidaSansUnicode"/>
+        </w:rPr>
+        <w:t xml:space="preserve"> – Pedro/</w:t>
+      </w:r>
+      <w:proofErr w:type="spellStart"/>
+      <w:r>
+        <w:rPr>
+          <w:rFonts w:ascii="LucidaSansUnicode" w:hAnsi="LucidaSansUnicode"/>
+        </w:rPr>
+        <w:t>Yuting</w:t>
+      </w:r>
+      <w:proofErr w:type="spellEnd"/>
+    </w:p>
+    <w:p>
+      <w:pPr>
+        <w:pStyle w:val="NormalWeb"/>
+        <w:ind w:left="284" w:hanging="710"/>
+        <w:rPr>
+          <w:rFonts w:ascii="LucidaSansUnicode" w:hAnsi="LucidaSansUnicode"/>
+        </w:rPr>
+      </w:pPr>
+      <w:r>
+        <w:rPr>
+          <w:rFonts w:ascii="LucidaSansUnicode" w:hAnsi="LucidaSansUnicode"/>
+        </w:rPr>
+        <w:tab/>
+        <w:t>Website usability limitations - Maria</w:t>
+      </w:r>
     </w:p>
     <w:p>
       <w:pPr>
@@ -609,8 +745,16 @@
         <w:rPr>
           <w:rFonts w:ascii="LucidaSansUnicode" w:hAnsi="LucidaSansUnicode"/>
         </w:rPr>
-        <w:t xml:space="preserve"> - ?</w:t>
-      </w:r>
+        <w:t xml:space="preserve"> </w:t>
+      </w:r>
+      <w:proofErr w:type="gramStart"/>
+      <w:r>
+        <w:rPr>
+          <w:rFonts w:ascii="LucidaSansUnicode" w:hAnsi="LucidaSansUnicode"/>
+        </w:rPr>
+        <w:t>- ?</w:t>
+      </w:r>
+      <w:proofErr w:type="gramEnd"/>
     </w:p>
     <w:p>
       <w:pPr>
@@ -783,7 +927,7 @@
       </w:pPr>
     </w:pPrDefault>
   </w:docDefaults>
-  <w:latentStyles w:defLockedState="0" w:defUIPriority="99" w:defSemiHidden="0" w:defUnhideWhenUsed="0" w:defQFormat="0" w:count="377">
+  <w:latentStyles w:defLockedState="0" w:defUIPriority="99" w:defSemiHidden="0" w:defUnhideWhenUsed="0" w:defQFormat="0" w:count="376">
     <w:lsdException w:name="Normal" w:uiPriority="0" w:qFormat="1"/>
     <w:lsdException w:name="heading 1" w:uiPriority="9" w:qFormat="1"/>
     <w:lsdException w:name="heading 2" w:semiHidden="1" w:uiPriority="9" w:unhideWhenUsed="1" w:qFormat="1"/>
@@ -1160,7 +1304,6 @@
     <w:lsdException w:name="Hashtag" w:semiHidden="1" w:unhideWhenUsed="1"/>
     <w:lsdException w:name="Unresolved Mention" w:semiHidden="1" w:unhideWhenUsed="1"/>
     <w:lsdException w:name="Smart Link" w:semiHidden="1" w:unhideWhenUsed="1"/>
-    <w:lsdException w:name="Smart Link Error" w:semiHidden="1" w:unhideWhenUsed="1"/>
   </w:latentStyles>
   <w:style w:type="paragraph" w:default="1" w:styleId="Normal">
     <w:name w:val="Normal"/>

</xml_diff>

<commit_message>
Changes to documentation and rearranged some files
</commit_message>
<xml_diff>
--- a/Documentation/Documentation_new.docx
+++ b/Documentation/Documentation_new.docx
@@ -43,21 +43,7 @@
         <w:rPr>
           <w:rFonts w:ascii="LucidaSansUnicode" w:hAnsi="LucidaSansUnicode"/>
         </w:rPr>
-        <w:t xml:space="preserve"> </w:t>
-      </w:r>
-      <w:proofErr w:type="spellStart"/>
-      <w:r>
-        <w:rPr>
-          <w:rFonts w:ascii="LucidaSansUnicode" w:hAnsi="LucidaSansUnicode"/>
-        </w:rPr>
-        <w:t>Kinview</w:t>
-      </w:r>
-      <w:proofErr w:type="spellEnd"/>
-      <w:r>
-        <w:rPr>
-          <w:rFonts w:ascii="LucidaSansUnicode" w:hAnsi="LucidaSansUnicode"/>
-        </w:rPr>
-        <w:t>?</w:t>
+        <w:t xml:space="preserve"> Kinview?</w:t>
       </w:r>
       <w:r>
         <w:rPr>
@@ -120,16 +106,8 @@
         <w:rPr>
           <w:rFonts w:ascii="LucidaSansUnicode" w:hAnsi="LucidaSansUnicode"/>
         </w:rPr>
-        <w:t xml:space="preserve">Running </w:t>
-      </w:r>
-      <w:proofErr w:type="spellStart"/>
-      <w:r>
-        <w:rPr>
-          <w:rFonts w:ascii="LucidaSansUnicode" w:hAnsi="LucidaSansUnicode"/>
-        </w:rPr>
-        <w:t>Kinview</w:t>
-      </w:r>
-      <w:proofErr w:type="spellEnd"/>
+        <w:t>Running Kinview</w:t>
+      </w:r>
       <w:r>
         <w:rPr>
           <w:rFonts w:ascii="LucidaSansUnicode" w:hAnsi="LucidaSansUnicode"/>
@@ -171,21 +149,7 @@
         <w:rPr>
           <w:rFonts w:ascii="LucidaSansUnicode" w:hAnsi="LucidaSansUnicode"/>
         </w:rPr>
-        <w:t xml:space="preserve"> – Arslan/</w:t>
-      </w:r>
-      <w:proofErr w:type="spellStart"/>
-      <w:r>
-        <w:rPr>
-          <w:rFonts w:ascii="LucidaSansUnicode" w:hAnsi="LucidaSansUnicode"/>
-        </w:rPr>
-        <w:t>Yuting</w:t>
-      </w:r>
-      <w:proofErr w:type="spellEnd"/>
-      <w:r>
-        <w:rPr>
-          <w:rFonts w:ascii="LucidaSansUnicode" w:hAnsi="LucidaSansUnicode"/>
-        </w:rPr>
-        <w:t xml:space="preserve"> (Inhibitors)</w:t>
+        <w:t xml:space="preserve"> – Arslan/Yuting (Inhibitors)</w:t>
       </w:r>
     </w:p>
     <w:p>
@@ -217,21 +181,7 @@
           <w:rFonts w:ascii="LucidaSansUnicode" w:hAnsi="LucidaSansUnicode"/>
         </w:rPr>
         <w:tab/>
-        <w:t xml:space="preserve">Substrate and </w:t>
-      </w:r>
-      <w:proofErr w:type="spellStart"/>
-      <w:r>
-        <w:rPr>
-          <w:rFonts w:ascii="LucidaSansUnicode" w:hAnsi="LucidaSansUnicode"/>
-        </w:rPr>
-        <w:t>Phosphosite</w:t>
-      </w:r>
-      <w:proofErr w:type="spellEnd"/>
-      <w:r>
-        <w:rPr>
-          <w:rFonts w:ascii="LucidaSansUnicode" w:hAnsi="LucidaSansUnicode"/>
-        </w:rPr>
-        <w:t xml:space="preserve"> data </w:t>
+        <w:t xml:space="preserve">Substrate and Phosphosite data </w:t>
       </w:r>
     </w:p>
     <w:p>
@@ -258,7 +208,6 @@
           <w:rFonts w:ascii="LucidaSansUnicode" w:hAnsi="LucidaSansUnicode"/>
         </w:rPr>
       </w:pPr>
-      <w:proofErr w:type="gramStart"/>
       <w:r>
         <w:rPr>
           <w:rFonts w:ascii="LucidaSansUnicode" w:hAnsi="LucidaSansUnicode"/>
@@ -269,14 +218,7 @@
         <w:rPr>
           <w:rFonts w:ascii="LucidaSansUnicode" w:hAnsi="LucidaSansUnicode"/>
         </w:rPr>
-        <w:t xml:space="preserve"> -</w:t>
-      </w:r>
-      <w:proofErr w:type="gramEnd"/>
-      <w:r>
-        <w:rPr>
-          <w:rFonts w:ascii="LucidaSansUnicode" w:hAnsi="LucidaSansUnicode"/>
-        </w:rPr>
-        <w:t xml:space="preserve"> Pedro</w:t>
+        <w:t xml:space="preserve"> - Pedro</w:t>
       </w:r>
       <w:r>
         <w:rPr>
@@ -321,9 +263,192 @@
           <w:rFonts w:ascii="LucidaSansUnicode" w:hAnsi="LucidaSansUnicode"/>
         </w:rPr>
         <w:t xml:space="preserve"> (SQLite)</w:t>
+      </w:r>
+      <w:r>
+        <w:rPr>
+          <w:rFonts w:ascii="LucidaSansUnicode" w:hAnsi="LucidaSansUnicode"/>
+        </w:rPr>
+        <w:t xml:space="preserve"> - Arslan</w:t>
+      </w:r>
+    </w:p>
+    <w:p>
+      <w:pPr>
+        <w:pStyle w:val="NormalWeb"/>
+        <w:ind w:left="284" w:hanging="710"/>
+        <w:rPr>
+          <w:rFonts w:ascii="LucidaSansUnicode" w:hAnsi="LucidaSansUnicode"/>
+        </w:rPr>
+      </w:pPr>
+      <w:r>
+        <w:rPr>
+          <w:rFonts w:ascii="LucidaSansUnicode" w:hAnsi="LucidaSansUnicode"/>
+        </w:rPr>
+        <w:t>Structure and tools used within website</w:t>
+      </w:r>
+      <w:r>
+        <w:rPr>
+          <w:rFonts w:ascii="LucidaSansUnicode" w:hAnsi="LucidaSansUnicode"/>
+        </w:rPr>
+        <w:t xml:space="preserve"> – Maria</w:t>
+      </w:r>
+    </w:p>
+    <w:p>
+      <w:pPr>
+        <w:pStyle w:val="NormalWeb"/>
+        <w:ind w:left="284" w:hanging="710"/>
+        <w:rPr>
+          <w:rFonts w:ascii="LucidaSansUnicode" w:hAnsi="LucidaSansUnicode"/>
+        </w:rPr>
+      </w:pPr>
+      <w:r>
+        <w:rPr>
+          <w:rFonts w:ascii="LucidaSansUnicode" w:hAnsi="LucidaSansUnicode"/>
+        </w:rPr>
+        <w:tab/>
+        <w:t>CSS/HTML</w:t>
+      </w:r>
+    </w:p>
+    <w:p>
+      <w:pPr>
+        <w:pStyle w:val="NormalWeb"/>
+        <w:ind w:left="284" w:hanging="710"/>
+        <w:rPr>
+          <w:rFonts w:ascii="LucidaSansUnicode" w:hAnsi="LucidaSansUnicode"/>
+        </w:rPr>
+      </w:pPr>
+      <w:r>
+        <w:rPr>
+          <w:rFonts w:ascii="LucidaSansUnicode" w:hAnsi="LucidaSansUnicode"/>
+        </w:rPr>
+        <w:tab/>
+        <w:t>Python/Flask</w:t>
+      </w:r>
+    </w:p>
+    <w:p>
+      <w:pPr>
+        <w:pStyle w:val="NormalWeb"/>
+        <w:ind w:left="284" w:hanging="710"/>
+        <w:rPr>
+          <w:rFonts w:ascii="LucidaSansUnicode" w:hAnsi="LucidaSansUnicode"/>
+        </w:rPr>
+      </w:pPr>
+      <w:r>
+        <w:rPr>
+          <w:rFonts w:ascii="LucidaSansUnicode" w:hAnsi="LucidaSansUnicode"/>
+        </w:rPr>
+        <w:t>Deployment on AWS Elastic beanstalk - Arslan</w:t>
       </w:r>
       <w:bookmarkStart w:id="0" w:name="_GoBack"/>
       <w:bookmarkEnd w:id="0"/>
+    </w:p>
+    <w:p>
+      <w:pPr>
+        <w:pStyle w:val="NormalWeb"/>
+        <w:ind w:left="284" w:hanging="710"/>
+        <w:rPr>
+          <w:rFonts w:ascii="LucidaSansUnicode" w:hAnsi="LucidaSansUnicode"/>
+        </w:rPr>
+      </w:pPr>
+      <w:r>
+        <w:rPr>
+          <w:rFonts w:ascii="LucidaSansUnicode" w:hAnsi="LucidaSansUnicode"/>
+        </w:rPr>
+        <w:t>Kinview features</w:t>
+      </w:r>
+      <w:r>
+        <w:rPr>
+          <w:rFonts w:ascii="LucidaSansUnicode" w:hAnsi="LucidaSansUnicode"/>
+        </w:rPr>
+        <w:t xml:space="preserve"> and functionalities</w:t>
+      </w:r>
+      <w:r>
+        <w:rPr>
+          <w:rFonts w:ascii="LucidaSansUnicode" w:hAnsi="LucidaSansUnicode"/>
+        </w:rPr>
+        <w:t xml:space="preserve"> - ?</w:t>
+      </w:r>
+    </w:p>
+    <w:p>
+      <w:pPr>
+        <w:pStyle w:val="NormalWeb"/>
+        <w:ind w:left="284" w:hanging="710"/>
+        <w:rPr>
+          <w:rFonts w:ascii="LucidaSansUnicode" w:hAnsi="LucidaSansUnicode"/>
+        </w:rPr>
+      </w:pPr>
+      <w:r>
+        <w:rPr>
+          <w:rFonts w:ascii="LucidaSansUnicode" w:hAnsi="LucidaSansUnicode"/>
+        </w:rPr>
+        <w:tab/>
+        <w:t>Kinase search</w:t>
+      </w:r>
+      <w:r>
+        <w:rPr>
+          <w:rFonts w:ascii="LucidaSansUnicode" w:hAnsi="LucidaSansUnicode"/>
+        </w:rPr>
+        <w:t xml:space="preserve"> - Maria</w:t>
+      </w:r>
+    </w:p>
+    <w:p>
+      <w:pPr>
+        <w:pStyle w:val="NormalWeb"/>
+        <w:ind w:left="284" w:hanging="710"/>
+        <w:rPr>
+          <w:rFonts w:ascii="LucidaSansUnicode" w:hAnsi="LucidaSansUnicode"/>
+        </w:rPr>
+      </w:pPr>
+      <w:r>
+        <w:rPr>
+          <w:rFonts w:ascii="LucidaSansUnicode" w:hAnsi="LucidaSansUnicode"/>
+        </w:rPr>
+        <w:tab/>
+        <w:t>Substrate search</w:t>
+      </w:r>
+      <w:r>
+        <w:rPr>
+          <w:rFonts w:ascii="LucidaSansUnicode" w:hAnsi="LucidaSansUnicode"/>
+        </w:rPr>
+        <w:t xml:space="preserve"> – Maria</w:t>
+      </w:r>
+    </w:p>
+    <w:p>
+      <w:pPr>
+        <w:pStyle w:val="NormalWeb"/>
+        <w:ind w:left="284" w:hanging="710"/>
+        <w:rPr>
+          <w:rFonts w:ascii="LucidaSansUnicode" w:hAnsi="LucidaSansUnicode"/>
+        </w:rPr>
+      </w:pPr>
+      <w:r>
+        <w:rPr>
+          <w:rFonts w:ascii="LucidaSansUnicode" w:hAnsi="LucidaSansUnicode"/>
+        </w:rPr>
+        <w:tab/>
+        <w:t>Inhibitor search</w:t>
+      </w:r>
+      <w:r>
+        <w:rPr>
+          <w:rFonts w:ascii="LucidaSansUnicode" w:hAnsi="LucidaSansUnicode"/>
+        </w:rPr>
+        <w:t xml:space="preserve"> - Maria</w:t>
+      </w:r>
+    </w:p>
+    <w:p>
+      <w:pPr>
+        <w:pStyle w:val="NormalWeb"/>
+        <w:ind w:left="284" w:hanging="710"/>
+        <w:rPr>
+          <w:rFonts w:ascii="LucidaSansUnicode" w:hAnsi="LucidaSansUnicode"/>
+        </w:rPr>
+      </w:pPr>
+      <w:r>
+        <w:rPr>
+          <w:rFonts w:ascii="LucidaSansUnicode" w:hAnsi="LucidaSansUnicode"/>
+        </w:rPr>
+        <w:tab/>
+        <w:t>Genome browser</w:t>
+      </w:r>
       <w:r>
         <w:rPr>
           <w:rFonts w:ascii="LucidaSansUnicode" w:hAnsi="LucidaSansUnicode"/>
@@ -343,170 +468,125 @@
         <w:rPr>
           <w:rFonts w:ascii="LucidaSansUnicode" w:hAnsi="LucidaSansUnicode"/>
         </w:rPr>
-        <w:t>Structure and tools used within website</w:t>
-      </w:r>
-      <w:r>
-        <w:rPr>
-          <w:rFonts w:ascii="LucidaSansUnicode" w:hAnsi="LucidaSansUnicode"/>
-        </w:rPr>
-        <w:t xml:space="preserve"> – Maria</w:t>
-      </w:r>
-    </w:p>
-    <w:p>
-      <w:pPr>
-        <w:pStyle w:val="NormalWeb"/>
-        <w:ind w:left="284" w:hanging="710"/>
-        <w:rPr>
-          <w:rFonts w:ascii="LucidaSansUnicode" w:hAnsi="LucidaSansUnicode"/>
-        </w:rPr>
-      </w:pPr>
-      <w:r>
-        <w:rPr>
-          <w:rFonts w:ascii="LucidaSansUnicode" w:hAnsi="LucidaSansUnicode"/>
-        </w:rPr>
-        <w:tab/>
-        <w:t>CSS/HTML</w:t>
-      </w:r>
-    </w:p>
-    <w:p>
-      <w:pPr>
-        <w:pStyle w:val="NormalWeb"/>
-        <w:ind w:left="284" w:hanging="710"/>
-        <w:rPr>
-          <w:rFonts w:ascii="LucidaSansUnicode" w:hAnsi="LucidaSansUnicode"/>
-        </w:rPr>
-      </w:pPr>
-      <w:r>
-        <w:rPr>
-          <w:rFonts w:ascii="LucidaSansUnicode" w:hAnsi="LucidaSansUnicode"/>
-        </w:rPr>
-        <w:tab/>
-        <w:t>Python/Flask</w:t>
-      </w:r>
-    </w:p>
-    <w:p>
-      <w:pPr>
-        <w:pStyle w:val="NormalWeb"/>
-        <w:ind w:left="284" w:hanging="710"/>
-        <w:rPr>
-          <w:rFonts w:ascii="LucidaSansUnicode" w:hAnsi="LucidaSansUnicode"/>
-        </w:rPr>
-      </w:pPr>
-      <w:proofErr w:type="spellStart"/>
-      <w:r>
-        <w:rPr>
-          <w:rFonts w:ascii="LucidaSansUnicode" w:hAnsi="LucidaSansUnicode"/>
-        </w:rPr>
-        <w:t>Kinview</w:t>
-      </w:r>
-      <w:proofErr w:type="spellEnd"/>
-      <w:r>
-        <w:rPr>
-          <w:rFonts w:ascii="LucidaSansUnicode" w:hAnsi="LucidaSansUnicode"/>
-        </w:rPr>
-        <w:t xml:space="preserve"> features</w:t>
-      </w:r>
-      <w:r>
-        <w:rPr>
-          <w:rFonts w:ascii="LucidaSansUnicode" w:hAnsi="LucidaSansUnicode"/>
-        </w:rPr>
-        <w:t xml:space="preserve"> and functionalities</w:t>
-      </w:r>
-      <w:r>
-        <w:rPr>
-          <w:rFonts w:ascii="LucidaSansUnicode" w:hAnsi="LucidaSansUnicode"/>
-        </w:rPr>
-        <w:t xml:space="preserve"> </w:t>
-      </w:r>
-      <w:proofErr w:type="gramStart"/>
-      <w:r>
-        <w:rPr>
-          <w:rFonts w:ascii="LucidaSansUnicode" w:hAnsi="LucidaSansUnicode"/>
-        </w:rPr>
-        <w:t>- ?</w:t>
-      </w:r>
-      <w:proofErr w:type="gramEnd"/>
-    </w:p>
-    <w:p>
-      <w:pPr>
-        <w:pStyle w:val="NormalWeb"/>
-        <w:ind w:left="284" w:hanging="710"/>
-        <w:rPr>
-          <w:rFonts w:ascii="LucidaSansUnicode" w:hAnsi="LucidaSansUnicode"/>
-        </w:rPr>
-      </w:pPr>
-      <w:r>
-        <w:rPr>
-          <w:rFonts w:ascii="LucidaSansUnicode" w:hAnsi="LucidaSansUnicode"/>
-        </w:rPr>
-        <w:tab/>
-        <w:t>Kinase search</w:t>
-      </w:r>
-      <w:r>
-        <w:rPr>
-          <w:rFonts w:ascii="LucidaSansUnicode" w:hAnsi="LucidaSansUnicode"/>
-        </w:rPr>
-        <w:t xml:space="preserve"> - Maria</w:t>
-      </w:r>
-    </w:p>
-    <w:p>
-      <w:pPr>
-        <w:pStyle w:val="NormalWeb"/>
-        <w:ind w:left="284" w:hanging="710"/>
-        <w:rPr>
-          <w:rFonts w:ascii="LucidaSansUnicode" w:hAnsi="LucidaSansUnicode"/>
-        </w:rPr>
-      </w:pPr>
-      <w:r>
-        <w:rPr>
-          <w:rFonts w:ascii="LucidaSansUnicode" w:hAnsi="LucidaSansUnicode"/>
-        </w:rPr>
-        <w:tab/>
-        <w:t>Substrate search</w:t>
-      </w:r>
-      <w:r>
-        <w:rPr>
-          <w:rFonts w:ascii="LucidaSansUnicode" w:hAnsi="LucidaSansUnicode"/>
-        </w:rPr>
-        <w:t xml:space="preserve"> – Maria</w:t>
-      </w:r>
-    </w:p>
-    <w:p>
-      <w:pPr>
-        <w:pStyle w:val="NormalWeb"/>
-        <w:ind w:left="284" w:hanging="710"/>
-        <w:rPr>
-          <w:rFonts w:ascii="LucidaSansUnicode" w:hAnsi="LucidaSansUnicode"/>
-        </w:rPr>
-      </w:pPr>
-      <w:r>
-        <w:rPr>
-          <w:rFonts w:ascii="LucidaSansUnicode" w:hAnsi="LucidaSansUnicode"/>
-        </w:rPr>
-        <w:tab/>
-        <w:t>Inhibitor search</w:t>
-      </w:r>
-      <w:r>
-        <w:rPr>
-          <w:rFonts w:ascii="LucidaSansUnicode" w:hAnsi="LucidaSansUnicode"/>
-        </w:rPr>
-        <w:t xml:space="preserve"> - Maria</w:t>
-      </w:r>
-    </w:p>
-    <w:p>
-      <w:pPr>
-        <w:pStyle w:val="NormalWeb"/>
-        <w:ind w:left="284" w:hanging="710"/>
-        <w:rPr>
-          <w:rFonts w:ascii="LucidaSansUnicode" w:hAnsi="LucidaSansUnicode"/>
-        </w:rPr>
-      </w:pPr>
-      <w:r>
-        <w:rPr>
-          <w:rFonts w:ascii="LucidaSansUnicode" w:hAnsi="LucidaSansUnicode"/>
-        </w:rPr>
-        <w:tab/>
-        <w:t>Genome browser</w:t>
+        <w:tab/>
+        <w:t>Kinase/Inhibitor activity analysis</w:t>
+      </w:r>
+      <w:r>
+        <w:rPr>
+          <w:rFonts w:ascii="LucidaSansUnicode" w:hAnsi="LucidaSansUnicode"/>
+        </w:rPr>
+        <w:t xml:space="preserve"> - Pedro</w:t>
+      </w:r>
+    </w:p>
+    <w:p>
+      <w:pPr>
+        <w:pStyle w:val="NormalWeb"/>
+        <w:ind w:left="284" w:hanging="710"/>
+        <w:rPr>
+          <w:rFonts w:ascii="LucidaSansUnicode" w:hAnsi="LucidaSansUnicode"/>
+        </w:rPr>
+      </w:pPr>
+    </w:p>
+    <w:p>
+      <w:pPr>
+        <w:pStyle w:val="NormalWeb"/>
+        <w:ind w:left="284" w:hanging="710"/>
+        <w:rPr>
+          <w:rFonts w:ascii="LucidaSansUnicode" w:hAnsi="LucidaSansUnicode"/>
+        </w:rPr>
+      </w:pPr>
+    </w:p>
+    <w:p>
+      <w:pPr>
+        <w:pStyle w:val="NormalWeb"/>
+        <w:ind w:left="284" w:hanging="710"/>
+        <w:rPr>
+          <w:rFonts w:ascii="LucidaSansUnicode" w:hAnsi="LucidaSansUnicode"/>
+        </w:rPr>
+      </w:pPr>
+    </w:p>
+    <w:p>
+      <w:pPr>
+        <w:pStyle w:val="NormalWeb"/>
+        <w:ind w:left="284" w:hanging="710"/>
+        <w:rPr>
+          <w:rFonts w:ascii="LucidaSansUnicode" w:hAnsi="LucidaSansUnicode"/>
+        </w:rPr>
+      </w:pPr>
+    </w:p>
+    <w:p>
+      <w:pPr>
+        <w:pStyle w:val="NormalWeb"/>
+        <w:ind w:left="284" w:hanging="710"/>
+        <w:rPr>
+          <w:rFonts w:ascii="LucidaSansUnicode" w:hAnsi="LucidaSansUnicode"/>
+        </w:rPr>
+      </w:pPr>
+      <w:r>
+        <w:rPr>
+          <w:rFonts w:ascii="LucidaSansUnicode" w:hAnsi="LucidaSansUnicode"/>
+        </w:rPr>
+        <w:t>Limitations and issues</w:t>
+      </w:r>
+    </w:p>
+    <w:p>
+      <w:pPr>
+        <w:pStyle w:val="NormalWeb"/>
+        <w:ind w:left="284" w:hanging="710"/>
+        <w:rPr>
+          <w:rFonts w:ascii="LucidaSansUnicode" w:hAnsi="LucidaSansUnicode"/>
+        </w:rPr>
+      </w:pPr>
+      <w:r>
+        <w:rPr>
+          <w:rFonts w:ascii="LucidaSansUnicode" w:hAnsi="LucidaSansUnicode"/>
+        </w:rPr>
+        <w:tab/>
+        <w:t>Data limitations</w:t>
+      </w:r>
+      <w:r>
+        <w:rPr>
+          <w:rFonts w:ascii="LucidaSansUnicode" w:hAnsi="LucidaSansUnicode"/>
+        </w:rPr>
+        <w:t xml:space="preserve"> – Arslan/Yuting</w:t>
+      </w:r>
+    </w:p>
+    <w:p>
+      <w:pPr>
+        <w:pStyle w:val="NormalWeb"/>
+        <w:ind w:left="284" w:hanging="710"/>
+        <w:rPr>
+          <w:rFonts w:ascii="LucidaSansUnicode" w:hAnsi="LucidaSansUnicode"/>
+        </w:rPr>
+      </w:pPr>
+      <w:r>
+        <w:rPr>
+          <w:rFonts w:ascii="LucidaSansUnicode" w:hAnsi="LucidaSansUnicode"/>
+        </w:rPr>
+        <w:tab/>
+        <w:t>Data schema limitations</w:t>
+      </w:r>
+      <w:r>
+        <w:rPr>
+          <w:rFonts w:ascii="LucidaSansUnicode" w:hAnsi="LucidaSansUnicode"/>
+        </w:rPr>
+        <w:t xml:space="preserve"> - Pedro</w:t>
+      </w:r>
+    </w:p>
+    <w:p>
+      <w:pPr>
+        <w:pStyle w:val="NormalWeb"/>
+        <w:ind w:left="284" w:hanging="710"/>
+        <w:rPr>
+          <w:rFonts w:ascii="LucidaSansUnicode" w:hAnsi="LucidaSansUnicode"/>
+        </w:rPr>
+      </w:pPr>
+      <w:r>
+        <w:rPr>
+          <w:rFonts w:ascii="LucidaSansUnicode" w:hAnsi="LucidaSansUnicode"/>
+        </w:rPr>
+        <w:tab/>
+        <w:t>Genome browser limitations</w:t>
       </w:r>
       <w:r>
         <w:rPr>
@@ -528,182 +608,14 @@
           <w:rFonts w:ascii="LucidaSansUnicode" w:hAnsi="LucidaSansUnicode"/>
         </w:rPr>
         <w:tab/>
-        <w:t>Kinase/Inhibitor activity analysis</w:t>
-      </w:r>
-      <w:r>
-        <w:rPr>
-          <w:rFonts w:ascii="LucidaSansUnicode" w:hAnsi="LucidaSansUnicode"/>
-        </w:rPr>
-        <w:t xml:space="preserve"> - Pedro</w:t>
-      </w:r>
-    </w:p>
-    <w:p>
-      <w:pPr>
-        <w:pStyle w:val="NormalWeb"/>
-        <w:ind w:left="284" w:hanging="710"/>
-        <w:rPr>
-          <w:rFonts w:ascii="LucidaSansUnicode" w:hAnsi="LucidaSansUnicode"/>
-        </w:rPr>
-      </w:pPr>
-    </w:p>
-    <w:p>
-      <w:pPr>
-        <w:pStyle w:val="NormalWeb"/>
-        <w:ind w:left="284" w:hanging="710"/>
-        <w:rPr>
-          <w:rFonts w:ascii="LucidaSansUnicode" w:hAnsi="LucidaSansUnicode"/>
-        </w:rPr>
-      </w:pPr>
-    </w:p>
-    <w:p>
-      <w:pPr>
-        <w:pStyle w:val="NormalWeb"/>
-        <w:ind w:left="284" w:hanging="710"/>
-        <w:rPr>
-          <w:rFonts w:ascii="LucidaSansUnicode" w:hAnsi="LucidaSansUnicode"/>
-        </w:rPr>
-      </w:pPr>
-    </w:p>
-    <w:p>
-      <w:pPr>
-        <w:pStyle w:val="NormalWeb"/>
-        <w:ind w:left="284" w:hanging="710"/>
-        <w:rPr>
-          <w:rFonts w:ascii="LucidaSansUnicode" w:hAnsi="LucidaSansUnicode"/>
-        </w:rPr>
-      </w:pPr>
-    </w:p>
-    <w:p>
-      <w:pPr>
-        <w:pStyle w:val="NormalWeb"/>
-        <w:ind w:left="284" w:hanging="710"/>
-        <w:rPr>
-          <w:rFonts w:ascii="LucidaSansUnicode" w:hAnsi="LucidaSansUnicode"/>
-        </w:rPr>
-      </w:pPr>
-      <w:r>
-        <w:rPr>
-          <w:rFonts w:ascii="LucidaSansUnicode" w:hAnsi="LucidaSansUnicode"/>
-        </w:rPr>
-        <w:t>Limitations and issues</w:t>
-      </w:r>
-    </w:p>
-    <w:p>
-      <w:pPr>
-        <w:pStyle w:val="NormalWeb"/>
-        <w:ind w:left="284" w:hanging="710"/>
-        <w:rPr>
-          <w:rFonts w:ascii="LucidaSansUnicode" w:hAnsi="LucidaSansUnicode"/>
-        </w:rPr>
-      </w:pPr>
-      <w:r>
-        <w:rPr>
-          <w:rFonts w:ascii="LucidaSansUnicode" w:hAnsi="LucidaSansUnicode"/>
-        </w:rPr>
-        <w:tab/>
-        <w:t>Data limitations</w:t>
-      </w:r>
-      <w:r>
-        <w:rPr>
-          <w:rFonts w:ascii="LucidaSansUnicode" w:hAnsi="LucidaSansUnicode"/>
-        </w:rPr>
-        <w:t xml:space="preserve"> – Arslan/</w:t>
-      </w:r>
-      <w:proofErr w:type="spellStart"/>
-      <w:r>
-        <w:rPr>
-          <w:rFonts w:ascii="LucidaSansUnicode" w:hAnsi="LucidaSansUnicode"/>
-        </w:rPr>
-        <w:t>Yuting</w:t>
-      </w:r>
-      <w:proofErr w:type="spellEnd"/>
-    </w:p>
-    <w:p>
-      <w:pPr>
-        <w:pStyle w:val="NormalWeb"/>
-        <w:ind w:left="284" w:hanging="710"/>
-        <w:rPr>
-          <w:rFonts w:ascii="LucidaSansUnicode" w:hAnsi="LucidaSansUnicode"/>
-        </w:rPr>
-      </w:pPr>
-      <w:r>
-        <w:rPr>
-          <w:rFonts w:ascii="LucidaSansUnicode" w:hAnsi="LucidaSansUnicode"/>
-        </w:rPr>
-        <w:tab/>
-        <w:t>Data schema limitations</w:t>
-      </w:r>
-      <w:r>
-        <w:rPr>
-          <w:rFonts w:ascii="LucidaSansUnicode" w:hAnsi="LucidaSansUnicode"/>
-        </w:rPr>
-        <w:t xml:space="preserve"> - Pedro</w:t>
-      </w:r>
-    </w:p>
-    <w:p>
-      <w:pPr>
-        <w:pStyle w:val="NormalWeb"/>
-        <w:ind w:left="284" w:hanging="710"/>
-        <w:rPr>
-          <w:rFonts w:ascii="LucidaSansUnicode" w:hAnsi="LucidaSansUnicode"/>
-        </w:rPr>
-      </w:pPr>
-      <w:r>
-        <w:rPr>
-          <w:rFonts w:ascii="LucidaSansUnicode" w:hAnsi="LucidaSansUnicode"/>
-        </w:rPr>
-        <w:tab/>
-        <w:t>Genome browser limitations</w:t>
-      </w:r>
-      <w:r>
-        <w:rPr>
-          <w:rFonts w:ascii="LucidaSansUnicode" w:hAnsi="LucidaSansUnicode"/>
-        </w:rPr>
-        <w:t xml:space="preserve"> - Arslan</w:t>
-      </w:r>
-    </w:p>
-    <w:p>
-      <w:pPr>
-        <w:pStyle w:val="NormalWeb"/>
-        <w:ind w:left="284" w:hanging="710"/>
-        <w:rPr>
-          <w:rFonts w:ascii="LucidaSansUnicode" w:hAnsi="LucidaSansUnicode"/>
-        </w:rPr>
-      </w:pPr>
-      <w:r>
-        <w:rPr>
-          <w:rFonts w:ascii="LucidaSansUnicode" w:hAnsi="LucidaSansUnicode"/>
-        </w:rPr>
-        <w:tab/>
-      </w:r>
-      <w:proofErr w:type="spellStart"/>
-      <w:r>
-        <w:rPr>
-          <w:rFonts w:ascii="LucidaSansUnicode" w:hAnsi="LucidaSansUnicode"/>
-        </w:rPr>
-        <w:t>Phosphoproteomic</w:t>
-      </w:r>
-      <w:proofErr w:type="spellEnd"/>
-      <w:r>
-        <w:rPr>
-          <w:rFonts w:ascii="LucidaSansUnicode" w:hAnsi="LucidaSansUnicode"/>
-        </w:rPr>
-        <w:t xml:space="preserve"> analysis limitations</w:t>
-      </w:r>
-      <w:r>
-        <w:rPr>
-          <w:rFonts w:ascii="LucidaSansUnicode" w:hAnsi="LucidaSansUnicode"/>
-        </w:rPr>
-        <w:t xml:space="preserve"> – Pedro/</w:t>
-      </w:r>
-      <w:proofErr w:type="spellStart"/>
-      <w:r>
-        <w:rPr>
-          <w:rFonts w:ascii="LucidaSansUnicode" w:hAnsi="LucidaSansUnicode"/>
-        </w:rPr>
-        <w:t>Yuting</w:t>
-      </w:r>
-      <w:proofErr w:type="spellEnd"/>
+        <w:t>Phosphoproteomic analysis limitations</w:t>
+      </w:r>
+      <w:r>
+        <w:rPr>
+          <w:rFonts w:ascii="LucidaSansUnicode" w:hAnsi="LucidaSansUnicode"/>
+        </w:rPr>
+        <w:t xml:space="preserve"> – Pedro/Yuting</w:t>
+      </w:r>
     </w:p>
     <w:p>
       <w:pPr>
@@ -745,16 +657,8 @@
         <w:rPr>
           <w:rFonts w:ascii="LucidaSansUnicode" w:hAnsi="LucidaSansUnicode"/>
         </w:rPr>
-        <w:t xml:space="preserve"> </w:t>
-      </w:r>
-      <w:proofErr w:type="gramStart"/>
-      <w:r>
-        <w:rPr>
-          <w:rFonts w:ascii="LucidaSansUnicode" w:hAnsi="LucidaSansUnicode"/>
-        </w:rPr>
-        <w:t>- ?</w:t>
-      </w:r>
-      <w:proofErr w:type="gramEnd"/>
+        <w:t xml:space="preserve"> - ?</w:t>
+      </w:r>
     </w:p>
     <w:p>
       <w:pPr>

</xml_diff>